<commit_message>
added name and uni id in portfolio part 4
</commit_message>
<xml_diff>
--- a/portfolio/SOYAM_BAJGAIN_2358512_portfolio4.docx
+++ b/portfolio/SOYAM_BAJGAIN_2358512_portfolio4.docx
@@ -1,6 +1,6 @@
 
 <file path=word/document.xml><?xml version="1.0" encoding="utf-8"?>
-<w:document xmlns:wpc="http://schemas.microsoft.com/office/word/2010/wordprocessingCanvas" xmlns:cx="http://schemas.microsoft.com/office/drawing/2014/chartex" xmlns:cx1="http://schemas.microsoft.com/office/drawing/2015/9/8/chartex" xmlns:cx2="http://schemas.microsoft.com/office/drawing/2015/10/21/chartex" xmlns:cx3="http://schemas.microsoft.com/office/drawing/2016/5/9/chartex" xmlns:cx4="http://schemas.microsoft.com/office/drawing/2016/5/10/chartex" xmlns:cx5="http://schemas.microsoft.com/office/drawing/2016/5/11/chartex" xmlns:cx6="http://schemas.microsoft.com/office/drawing/2016/5/12/chartex" xmlns:cx7="http://schemas.microsoft.com/office/drawing/2016/5/13/chartex" xmlns:cx8="http://schemas.microsoft.com/office/drawing/2016/5/14/chartex" xmlns:mc="http://schemas.openxmlformats.org/markup-compatibility/2006" xmlns:aink="http://schemas.microsoft.com/office/drawing/2016/ink" xmlns:am3d="http://schemas.microsoft.com/office/drawing/2017/model3d" xmlns:o="urn:schemas-microsoft-com:office:office" xmlns:oel="http://schemas.microsoft.com/office/2019/extlst" xmlns:r="http://schemas.openxmlformats.org/officeDocument/2006/relationships" xmlns:m="http://schemas.openxmlformats.org/officeDocument/2006/math" xmlns:v="urn:schemas-microsoft-com:vml" xmlns:wp14="http://schemas.microsoft.com/office/word/2010/wordprocessingDrawing" xmlns:wp="http://schemas.openxmlformats.org/drawingml/2006/wordprocessingDrawing" xmlns:w10="urn:schemas-microsoft-com:office:word" xmlns:w="http://schemas.openxmlformats.org/wordprocessingml/2006/main" xmlns:w14="http://schemas.microsoft.com/office/word/2010/wordml" xmlns:w15="http://schemas.microsoft.com/office/word/2012/wordml" xmlns:w16cex="http://schemas.microsoft.com/office/word/2018/wordml/cex" xmlns:w16cid="http://schemas.microsoft.com/office/word/2016/wordml/cid" xmlns:w16="http://schemas.microsoft.com/office/word/2018/wordml" xmlns:w16du="http://schemas.microsoft.com/office/word/2023/wordml/word16du" xmlns:w16sdtdh="http://schemas.microsoft.com/office/word/2020/wordml/sdtdatahash" xmlns:w16se="http://schemas.microsoft.com/office/word/2015/wordml/symex" xmlns:wpg="http://schemas.microsoft.com/office/word/2010/wordprocessingGroup" xmlns:wpi="http://schemas.microsoft.com/office/word/2010/wordprocessingInk" xmlns:wne="http://schemas.microsoft.com/office/word/2006/wordml" xmlns:wps="http://schemas.microsoft.com/office/word/2010/wordprocessingShape" mc:Ignorable="w14 w15 w16se w16cid w16 w16cex w16sdtdh wp14">
+<w:document xmlns:wpc="http://schemas.microsoft.com/office/word/2010/wordprocessingCanvas" xmlns:mc="http://schemas.openxmlformats.org/markup-compatibility/2006" xmlns:o="urn:schemas-microsoft-com:office:office" xmlns:r="http://schemas.openxmlformats.org/officeDocument/2006/relationships" xmlns:m="http://schemas.openxmlformats.org/officeDocument/2006/math" xmlns:v="urn:schemas-microsoft-com:vml" xmlns:wp14="http://schemas.microsoft.com/office/word/2010/wordprocessingDrawing" xmlns:wp="http://schemas.openxmlformats.org/drawingml/2006/wordprocessingDrawing" xmlns:w10="urn:schemas-microsoft-com:office:word" xmlns:w="http://schemas.openxmlformats.org/wordprocessingml/2006/main" xmlns:w14="http://schemas.microsoft.com/office/word/2010/wordml" xmlns:w15="http://schemas.microsoft.com/office/word/2012/wordml" xmlns:wpg="http://schemas.microsoft.com/office/word/2010/wordprocessingGroup" xmlns:wpi="http://schemas.microsoft.com/office/word/2010/wordprocessingInk" xmlns:wne="http://schemas.microsoft.com/office/word/2006/wordml" xmlns:wps="http://schemas.microsoft.com/office/word/2010/wordprocessingShape" mc:Ignorable="w14 w15 wp14">
   <w:body>
     <w:p>
       <w:pPr>
@@ -61,6 +61,13 @@
         </w:rPr>
         <w:t xml:space="preserve"> </w:t>
       </w:r>
+      <w:r>
+        <w:rPr>
+          <w:b/>
+          <w:color w:val="002060"/>
+        </w:rPr>
+        <w:t>SOYAM BAJGAIN</w:t>
+      </w:r>
     </w:p>
     <w:p>
       <w:pPr>
@@ -90,6 +97,14 @@
         </w:rPr>
         <w:t xml:space="preserve"> </w:t>
       </w:r>
+      <w:r>
+        <w:rPr>
+          <w:color w:val="002060"/>
+        </w:rPr>
+        <w:t>2358512</w:t>
+      </w:r>
+      <w:bookmarkStart w:id="0" w:name="_GoBack"/>
+      <w:bookmarkEnd w:id="0"/>
     </w:p>
     <w:p>
       <w:pPr>
@@ -111,13 +126,34 @@
     </w:p>
     <w:p>
       <w:r>
-        <w:t xml:space="preserve">For this assignment (workshop) you will show you how to navigate and create file systems from command prompt in both Windows (os) and </w:t>
+        <w:t>For this assignment (workshop) you will show you how to navigate and create file systems from command prompt in both Windows (</w:t>
+      </w:r>
+      <w:proofErr w:type="spellStart"/>
+      <w:r>
+        <w:t>os</w:t>
+      </w:r>
+      <w:proofErr w:type="spellEnd"/>
+      <w:r>
+        <w:t xml:space="preserve">) and </w:t>
       </w:r>
       <w:r>
         <w:t>Linux (</w:t>
       </w:r>
-      <w:r>
-        <w:t>os), also how to create a batch file to be executed in the Windows (os).</w:t>
+      <w:proofErr w:type="spellStart"/>
+      <w:r>
+        <w:t>os</w:t>
+      </w:r>
+      <w:proofErr w:type="spellEnd"/>
+      <w:r>
+        <w:t>), also how to create a batch file to be executed in the Windows (</w:t>
+      </w:r>
+      <w:proofErr w:type="spellStart"/>
+      <w:r>
+        <w:t>os</w:t>
+      </w:r>
+      <w:proofErr w:type="spellEnd"/>
+      <w:r>
+        <w:t>).</w:t>
       </w:r>
     </w:p>
     <w:p>
@@ -179,11 +215,19 @@
           <w:b/>
         </w:rPr>
       </w:pPr>
-      <w:r>
-        <w:rPr>
-          <w:b/>
-        </w:rPr>
-        <w:t xml:space="preserve">Ans: </w:t>
+      <w:proofErr w:type="spellStart"/>
+      <w:r>
+        <w:rPr>
+          <w:b/>
+        </w:rPr>
+        <w:t>Ans</w:t>
+      </w:r>
+      <w:proofErr w:type="spellEnd"/>
+      <w:r>
+        <w:rPr>
+          <w:b/>
+        </w:rPr>
+        <w:t xml:space="preserve">: </w:t>
       </w:r>
       <w:r>
         <w:rPr>
@@ -203,6 +247,7 @@
         <w:rPr>
           <w:b/>
           <w:noProof/>
+          <w:lang w:val="en-US"/>
         </w:rPr>
         <w:drawing>
           <wp:inline distT="0" distB="0" distL="0" distR="0" wp14:anchorId="310E58FD" wp14:editId="688839CC">
@@ -265,11 +310,19 @@
           <w:b/>
         </w:rPr>
       </w:pPr>
-      <w:r>
-        <w:rPr>
-          <w:b/>
-        </w:rPr>
-        <w:t>Ans: tree /f</w:t>
+      <w:proofErr w:type="spellStart"/>
+      <w:r>
+        <w:rPr>
+          <w:b/>
+        </w:rPr>
+        <w:t>Ans</w:t>
+      </w:r>
+      <w:proofErr w:type="spellEnd"/>
+      <w:r>
+        <w:rPr>
+          <w:b/>
+        </w:rPr>
+        <w:t>: tree /f</w:t>
       </w:r>
     </w:p>
     <w:p>
@@ -279,6 +332,7 @@
       <w:r>
         <w:rPr>
           <w:noProof/>
+          <w:lang w:val="en-US"/>
         </w:rPr>
         <w:drawing>
           <wp:inline distT="0" distB="0" distL="0" distR="0" wp14:anchorId="5003F583" wp14:editId="22A5707B">
@@ -347,16 +401,26 @@
       <w:pPr>
         <w:ind w:left="720"/>
       </w:pPr>
-      <w:r>
-        <w:t xml:space="preserve">Ans: </w:t>
-      </w:r>
-    </w:p>
-    <w:p>
-      <w:pPr>
-        <w:ind w:left="720"/>
-      </w:pPr>
-      <w:r>
-        <w:t>echo Hello&gt;hello.txt</w:t>
+      <w:proofErr w:type="spellStart"/>
+      <w:r>
+        <w:t>Ans</w:t>
+      </w:r>
+      <w:proofErr w:type="spellEnd"/>
+      <w:r>
+        <w:t xml:space="preserve">: </w:t>
+      </w:r>
+    </w:p>
+    <w:p>
+      <w:pPr>
+        <w:ind w:left="720"/>
+      </w:pPr>
+      <w:proofErr w:type="gramStart"/>
+      <w:r>
+        <w:t>echo</w:t>
+      </w:r>
+      <w:proofErr w:type="gramEnd"/>
+      <w:r>
+        <w:t xml:space="preserve"> Hello&gt;hello.txt</w:t>
       </w:r>
     </w:p>
     <w:p>
@@ -366,6 +430,7 @@
       <w:r>
         <w:rPr>
           <w:noProof/>
+          <w:lang w:val="en-US"/>
         </w:rPr>
         <w:lastRenderedPageBreak/>
         <w:drawing>
@@ -429,8 +494,13 @@
       <w:pPr>
         <w:ind w:left="720"/>
       </w:pPr>
-      <w:r>
-        <w:t xml:space="preserve">Ans: </w:t>
+      <w:proofErr w:type="spellStart"/>
+      <w:r>
+        <w:t>Ans</w:t>
+      </w:r>
+      <w:proofErr w:type="spellEnd"/>
+      <w:r>
+        <w:t xml:space="preserve">: </w:t>
       </w:r>
       <w:r>
         <w:t>type hello.txt</w:t>
@@ -438,6 +508,7 @@
       <w:r>
         <w:rPr>
           <w:noProof/>
+          <w:lang w:val="en-US"/>
         </w:rPr>
         <w:drawing>
           <wp:inline distT="0" distB="0" distL="0" distR="0" wp14:anchorId="466685D7" wp14:editId="70CFF8AF">
@@ -527,11 +598,19 @@
           <w:b/>
         </w:rPr>
       </w:pPr>
-      <w:r>
-        <w:rPr>
-          <w:b/>
-        </w:rPr>
-        <w:t xml:space="preserve">Ans: </w:t>
+      <w:proofErr w:type="spellStart"/>
+      <w:r>
+        <w:rPr>
+          <w:b/>
+        </w:rPr>
+        <w:t>Ans</w:t>
+      </w:r>
+      <w:proofErr w:type="spellEnd"/>
+      <w:r>
+        <w:rPr>
+          <w:b/>
+        </w:rPr>
+        <w:t xml:space="preserve">: </w:t>
       </w:r>
     </w:p>
     <w:p>
@@ -587,6 +666,7 @@
       <w:r>
         <w:rPr>
           <w:noProof/>
+          <w:lang w:val="en-US"/>
         </w:rPr>
         <w:lastRenderedPageBreak/>
         <w:drawing>
@@ -650,8 +730,13 @@
       <w:pPr>
         <w:ind w:left="720"/>
       </w:pPr>
-      <w:r>
-        <w:t>Ans: DEL hello.txt</w:t>
+      <w:proofErr w:type="spellStart"/>
+      <w:r>
+        <w:t>Ans</w:t>
+      </w:r>
+      <w:proofErr w:type="spellEnd"/>
+      <w:r>
+        <w:t>: DEL hello.txt</w:t>
       </w:r>
     </w:p>
     <w:p>
@@ -661,6 +746,7 @@
       <w:r>
         <w:rPr>
           <w:noProof/>
+          <w:lang w:val="en-US"/>
         </w:rPr>
         <w:drawing>
           <wp:inline distT="0" distB="0" distL="0" distR="0" wp14:anchorId="1AE0FDC9" wp14:editId="4474CC5B">
@@ -714,8 +800,13 @@
       <w:pPr>
         <w:ind w:left="720"/>
       </w:pPr>
-      <w:r>
-        <w:t>Ans: CHDIR</w:t>
+      <w:proofErr w:type="spellStart"/>
+      <w:r>
+        <w:t>Ans</w:t>
+      </w:r>
+      <w:proofErr w:type="spellEnd"/>
+      <w:r>
+        <w:t>: CHDIR</w:t>
       </w:r>
     </w:p>
     <w:p>
@@ -725,6 +816,7 @@
       <w:r>
         <w:rPr>
           <w:noProof/>
+          <w:lang w:val="en-US"/>
         </w:rPr>
         <w:drawing>
           <wp:inline distT="0" distB="0" distL="0" distR="0" wp14:anchorId="65804533" wp14:editId="04EB9CB5">
@@ -787,11 +879,19 @@
           <w:b/>
         </w:rPr>
       </w:pPr>
-      <w:r>
-        <w:rPr>
-          <w:b/>
-        </w:rPr>
-        <w:t>Ans: RENAME</w:t>
+      <w:proofErr w:type="spellStart"/>
+      <w:r>
+        <w:rPr>
+          <w:b/>
+        </w:rPr>
+        <w:t>Ans</w:t>
+      </w:r>
+      <w:proofErr w:type="spellEnd"/>
+      <w:r>
+        <w:rPr>
+          <w:b/>
+        </w:rPr>
+        <w:t>: RENAME</w:t>
       </w:r>
       <w:r>
         <w:rPr>
@@ -807,6 +907,7 @@
       <w:r>
         <w:rPr>
           <w:noProof/>
+          <w:lang w:val="en-US"/>
         </w:rPr>
         <w:lastRenderedPageBreak/>
         <w:drawing>
@@ -861,8 +962,37 @@
       <w:pPr>
         <w:ind w:left="720"/>
       </w:pPr>
-      <w:r>
-        <w:t>Ans: CD.. or CD../.. (to navigate two directories back)</w:t>
+      <w:proofErr w:type="spellStart"/>
+      <w:r>
+        <w:t>Ans</w:t>
+      </w:r>
+      <w:proofErr w:type="spellEnd"/>
+      <w:r>
+        <w:t xml:space="preserve">: </w:t>
+      </w:r>
+      <w:proofErr w:type="gramStart"/>
+      <w:r>
+        <w:t>CD..</w:t>
+      </w:r>
+      <w:proofErr w:type="gramEnd"/>
+      <w:r>
+        <w:t xml:space="preserve"> </w:t>
+      </w:r>
+      <w:proofErr w:type="gramStart"/>
+      <w:r>
+        <w:t>or</w:t>
+      </w:r>
+      <w:proofErr w:type="gramEnd"/>
+      <w:r>
+        <w:t xml:space="preserve"> CD../.. (</w:t>
+      </w:r>
+      <w:proofErr w:type="gramStart"/>
+      <w:r>
+        <w:t>to</w:t>
+      </w:r>
+      <w:proofErr w:type="gramEnd"/>
+      <w:r>
+        <w:t xml:space="preserve"> navigate two directories back)</w:t>
       </w:r>
     </w:p>
     <w:p>
@@ -872,6 +1002,7 @@
       <w:r>
         <w:rPr>
           <w:noProof/>
+          <w:lang w:val="en-US"/>
         </w:rPr>
         <w:drawing>
           <wp:inline distT="0" distB="0" distL="0" distR="0" wp14:anchorId="13FEEB31" wp14:editId="2357897F">
@@ -976,8 +1107,13 @@
       <w:pPr>
         <w:ind w:left="720"/>
       </w:pPr>
-      <w:r>
-        <w:t xml:space="preserve">Ans: </w:t>
+      <w:proofErr w:type="spellStart"/>
+      <w:r>
+        <w:t>Ans</w:t>
+      </w:r>
+      <w:proofErr w:type="spellEnd"/>
+      <w:r>
+        <w:t xml:space="preserve">: </w:t>
       </w:r>
     </w:p>
     <w:p>
@@ -1041,8 +1177,13 @@
       <w:pPr>
         <w:ind w:left="720"/>
       </w:pPr>
-      <w:r>
-        <w:t>CD../..</w:t>
+      <w:proofErr w:type="gramStart"/>
+      <w:r>
+        <w:t>CD..</w:t>
+      </w:r>
+      <w:proofErr w:type="gramEnd"/>
+      <w:r>
+        <w:t>/..</w:t>
       </w:r>
     </w:p>
     <w:p>
@@ -1065,6 +1206,7 @@
       <w:r>
         <w:rPr>
           <w:noProof/>
+          <w:lang w:val="en-US"/>
         </w:rPr>
         <w:drawing>
           <wp:inline distT="0" distB="0" distL="0" distR="0" wp14:anchorId="622CB46D" wp14:editId="655D1F50">
@@ -1154,7 +1296,21 @@
         <w:rPr>
           <w:b/>
         </w:rPr>
-        <w:t>Note: MYMODULES must be inside &lt;your_name&gt; directory.</w:t>
+        <w:t>Note: MYMODULES must be inside &lt;</w:t>
+      </w:r>
+      <w:proofErr w:type="spellStart"/>
+      <w:r>
+        <w:rPr>
+          <w:b/>
+        </w:rPr>
+        <w:t>your_name</w:t>
+      </w:r>
+      <w:proofErr w:type="spellEnd"/>
+      <w:r>
+        <w:rPr>
+          <w:b/>
+        </w:rPr>
+        <w:t>&gt; directory.</w:t>
       </w:r>
     </w:p>
     <w:p>
@@ -1293,8 +1449,13 @@
       <w:pPr>
         <w:spacing w:line="240" w:lineRule="auto"/>
       </w:pPr>
-      <w:r>
-        <w:t>CD../..</w:t>
+      <w:proofErr w:type="gramStart"/>
+      <w:r>
+        <w:t>CD..</w:t>
+      </w:r>
+      <w:proofErr w:type="gramEnd"/>
+      <w:r>
+        <w:t>/..</w:t>
       </w:r>
     </w:p>
     <w:p>
@@ -1350,8 +1511,13 @@
       <w:pPr>
         <w:spacing w:line="240" w:lineRule="auto"/>
       </w:pPr>
-      <w:r>
-        <w:t>CD../..</w:t>
+      <w:proofErr w:type="gramStart"/>
+      <w:r>
+        <w:t>CD..</w:t>
+      </w:r>
+      <w:proofErr w:type="gramEnd"/>
+      <w:r>
+        <w:t>/..</w:t>
       </w:r>
     </w:p>
     <w:p>
@@ -1390,8 +1556,13 @@
       <w:pPr>
         <w:spacing w:line="240" w:lineRule="auto"/>
       </w:pPr>
-      <w:r>
-        <w:t>CD../..</w:t>
+      <w:proofErr w:type="gramStart"/>
+      <w:r>
+        <w:t>CD..</w:t>
+      </w:r>
+      <w:proofErr w:type="gramEnd"/>
+      <w:r>
+        <w:t>/..</w:t>
       </w:r>
     </w:p>
     <w:p/>
@@ -1403,6 +1574,7 @@
       <w:r>
         <w:rPr>
           <w:noProof/>
+          <w:lang w:val="en-US"/>
         </w:rPr>
         <w:drawing>
           <wp:inline distT="0" distB="0" distL="0" distR="0" wp14:anchorId="1A5CEEC1" wp14:editId="352BBE08">
@@ -1443,6 +1615,7 @@
       <w:r>
         <w:rPr>
           <w:noProof/>
+          <w:lang w:val="en-US"/>
         </w:rPr>
         <w:lastRenderedPageBreak/>
         <w:drawing>
@@ -1600,7 +1773,36 @@
         </w:rPr>
       </w:pPr>
       <w:r>
-        <w:t>Now, Boot into Linux operating system in virtualbox or Windows-SubSystem for LInux(On Windows)</w:t>
+        <w:t xml:space="preserve">Now, Boot into Linux operating system in </w:t>
+      </w:r>
+      <w:proofErr w:type="spellStart"/>
+      <w:r>
+        <w:t>virtualbox</w:t>
+      </w:r>
+      <w:proofErr w:type="spellEnd"/>
+      <w:r>
+        <w:t xml:space="preserve"> or Windows-</w:t>
+      </w:r>
+      <w:proofErr w:type="spellStart"/>
+      <w:r>
+        <w:t>SubSystem</w:t>
+      </w:r>
+      <w:proofErr w:type="spellEnd"/>
+      <w:r>
+        <w:t xml:space="preserve"> for </w:t>
+      </w:r>
+      <w:proofErr w:type="spellStart"/>
+      <w:proofErr w:type="gramStart"/>
+      <w:r>
+        <w:t>LInux</w:t>
+      </w:r>
+      <w:proofErr w:type="spellEnd"/>
+      <w:r>
+        <w:t>(</w:t>
+      </w:r>
+      <w:proofErr w:type="gramEnd"/>
+      <w:r>
+        <w:t>On Windows)</w:t>
       </w:r>
     </w:p>
     <w:p>
@@ -1627,16 +1829,26 @@
       <w:pPr>
         <w:ind w:left="720"/>
       </w:pPr>
-      <w:r>
-        <w:t xml:space="preserve">Ans: </w:t>
-      </w:r>
-    </w:p>
-    <w:p>
-      <w:pPr>
-        <w:ind w:left="720"/>
-      </w:pPr>
-      <w:r>
-        <w:t>Mkdir test</w:t>
+      <w:proofErr w:type="spellStart"/>
+      <w:r>
+        <w:t>Ans</w:t>
+      </w:r>
+      <w:proofErr w:type="spellEnd"/>
+      <w:r>
+        <w:t xml:space="preserve">: </w:t>
+      </w:r>
+    </w:p>
+    <w:p>
+      <w:pPr>
+        <w:ind w:left="720"/>
+      </w:pPr>
+      <w:proofErr w:type="spellStart"/>
+      <w:r>
+        <w:t>Mkdir</w:t>
+      </w:r>
+      <w:proofErr w:type="spellEnd"/>
+      <w:r>
+        <w:t xml:space="preserve"> test</w:t>
       </w:r>
     </w:p>
     <w:p>
@@ -1646,6 +1858,7 @@
       <w:r>
         <w:rPr>
           <w:noProof/>
+          <w:lang w:val="en-US"/>
         </w:rPr>
         <w:drawing>
           <wp:inline distT="0" distB="0" distL="0" distR="0" wp14:anchorId="03B5EE1D" wp14:editId="757C7DD0">
@@ -1708,25 +1921,43 @@
           <w:b/>
         </w:rPr>
       </w:pPr>
-      <w:r>
-        <w:rPr>
-          <w:b/>
-        </w:rPr>
-        <w:t>Ans:</w:t>
-      </w:r>
-    </w:p>
-    <w:p>
-      <w:pPr>
-        <w:ind w:left="720"/>
-        <w:rPr>
-          <w:b/>
-        </w:rPr>
-      </w:pPr>
-      <w:r>
-        <w:rPr>
-          <w:b/>
-        </w:rPr>
-        <w:t>ls -a</w:t>
+      <w:proofErr w:type="spellStart"/>
+      <w:r>
+        <w:rPr>
+          <w:b/>
+        </w:rPr>
+        <w:t>Ans</w:t>
+      </w:r>
+      <w:proofErr w:type="spellEnd"/>
+      <w:r>
+        <w:rPr>
+          <w:b/>
+        </w:rPr>
+        <w:t>:</w:t>
+      </w:r>
+    </w:p>
+    <w:p>
+      <w:pPr>
+        <w:ind w:left="720"/>
+        <w:rPr>
+          <w:b/>
+        </w:rPr>
+      </w:pPr>
+      <w:proofErr w:type="spellStart"/>
+      <w:proofErr w:type="gramStart"/>
+      <w:r>
+        <w:rPr>
+          <w:b/>
+        </w:rPr>
+        <w:t>ls</w:t>
+      </w:r>
+      <w:proofErr w:type="spellEnd"/>
+      <w:proofErr w:type="gramEnd"/>
+      <w:r>
+        <w:rPr>
+          <w:b/>
+        </w:rPr>
+        <w:t xml:space="preserve"> -a</w:t>
       </w:r>
     </w:p>
     <w:p>
@@ -1736,6 +1967,7 @@
       <w:r>
         <w:rPr>
           <w:noProof/>
+          <w:lang w:val="en-US"/>
         </w:rPr>
         <w:drawing>
           <wp:inline distT="0" distB="0" distL="0" distR="0" wp14:anchorId="0CE4DC96" wp14:editId="42EF2DD3">
@@ -1804,8 +2036,13 @@
       <w:pPr>
         <w:ind w:left="720"/>
       </w:pPr>
-      <w:r>
-        <w:t xml:space="preserve">Ans: </w:t>
+      <w:proofErr w:type="spellStart"/>
+      <w:r>
+        <w:t>Ans</w:t>
+      </w:r>
+      <w:proofErr w:type="spellEnd"/>
+      <w:r>
+        <w:t xml:space="preserve">: </w:t>
       </w:r>
     </w:p>
     <w:p>
@@ -1838,6 +2075,7 @@
       <w:r>
         <w:rPr>
           <w:noProof/>
+          <w:lang w:val="en-US"/>
         </w:rPr>
         <w:drawing>
           <wp:inline distT="0" distB="0" distL="0" distR="0" wp14:anchorId="2A1C403B" wp14:editId="18D8E2D0">
@@ -1900,8 +2138,13 @@
       <w:pPr>
         <w:ind w:left="720"/>
       </w:pPr>
-      <w:r>
-        <w:t>Ans:</w:t>
+      <w:proofErr w:type="spellStart"/>
+      <w:r>
+        <w:t>Ans</w:t>
+      </w:r>
+      <w:proofErr w:type="spellEnd"/>
+      <w:r>
+        <w:t>:</w:t>
       </w:r>
       <w:r>
         <w:t xml:space="preserve"> CAT hello.txt</w:t>
@@ -1914,6 +2157,7 @@
       <w:r>
         <w:rPr>
           <w:noProof/>
+          <w:lang w:val="en-US"/>
         </w:rPr>
         <w:lastRenderedPageBreak/>
         <w:drawing>
@@ -2009,11 +2253,19 @@
           <w:b/>
         </w:rPr>
       </w:pPr>
-      <w:r>
-        <w:rPr>
-          <w:b/>
-        </w:rPr>
-        <w:t>Ans:</w:t>
+      <w:proofErr w:type="spellStart"/>
+      <w:r>
+        <w:rPr>
+          <w:b/>
+        </w:rPr>
+        <w:t>Ans</w:t>
+      </w:r>
+      <w:proofErr w:type="spellEnd"/>
+      <w:r>
+        <w:rPr>
+          <w:b/>
+        </w:rPr>
+        <w:t>:</w:t>
       </w:r>
     </w:p>
     <w:p>
@@ -2023,12 +2275,16 @@
           <w:bCs/>
         </w:rPr>
       </w:pPr>
+      <w:proofErr w:type="spellStart"/>
+      <w:proofErr w:type="gramStart"/>
       <w:r>
         <w:rPr>
           <w:bCs/>
         </w:rPr>
         <w:t>mkdir</w:t>
       </w:r>
+      <w:proofErr w:type="spellEnd"/>
+      <w:proofErr w:type="gramEnd"/>
       <w:r>
         <w:rPr>
           <w:b/>
@@ -2061,30 +2317,46 @@
           <w:bCs/>
         </w:rPr>
       </w:pPr>
+      <w:proofErr w:type="gramStart"/>
       <w:r>
         <w:rPr>
           <w:bCs/>
         </w:rPr>
-        <w:t>cd test</w:t>
-      </w:r>
-    </w:p>
-    <w:p>
-      <w:pPr>
-        <w:ind w:left="720"/>
+        <w:t>cd</w:t>
+      </w:r>
+      <w:proofErr w:type="gramEnd"/>
+      <w:r>
         <w:rPr>
           <w:bCs/>
         </w:rPr>
-      </w:pPr>
-      <w:r>
+        <w:t xml:space="preserve"> test</w:t>
+      </w:r>
+    </w:p>
+    <w:p>
+      <w:pPr>
+        <w:ind w:left="720"/>
         <w:rPr>
           <w:bCs/>
         </w:rPr>
-        <w:t xml:space="preserve">cd hello.txt </w:t>
-      </w:r>
+      </w:pPr>
+      <w:proofErr w:type="gramStart"/>
       <w:r>
         <w:rPr>
           <w:bCs/>
         </w:rPr>
+        <w:t>cd</w:t>
+      </w:r>
+      <w:proofErr w:type="gramEnd"/>
+      <w:r>
+        <w:rPr>
+          <w:bCs/>
+        </w:rPr>
+        <w:t xml:space="preserve"> hello.txt </w:t>
+      </w:r>
+      <w:r>
+        <w:rPr>
+          <w:bCs/>
+        </w:rPr>
         <w:t>~/desktop/test1</w:t>
       </w:r>
     </w:p>
@@ -2095,6 +2367,7 @@
       <w:r>
         <w:rPr>
           <w:noProof/>
+          <w:lang w:val="en-US"/>
         </w:rPr>
         <w:drawing>
           <wp:inline distT="0" distB="0" distL="0" distR="0" wp14:anchorId="77134CA1" wp14:editId="1B505F4F">
@@ -2157,16 +2430,28 @@
       <w:pPr>
         <w:ind w:left="720"/>
       </w:pPr>
-      <w:r>
-        <w:t xml:space="preserve">Ans: </w:t>
-      </w:r>
-    </w:p>
-    <w:p>
-      <w:pPr>
-        <w:ind w:left="720"/>
-      </w:pPr>
-      <w:r>
-        <w:t>rm hello.txt</w:t>
+      <w:proofErr w:type="spellStart"/>
+      <w:r>
+        <w:t>Ans</w:t>
+      </w:r>
+      <w:proofErr w:type="spellEnd"/>
+      <w:r>
+        <w:t xml:space="preserve">: </w:t>
+      </w:r>
+    </w:p>
+    <w:p>
+      <w:pPr>
+        <w:ind w:left="720"/>
+      </w:pPr>
+      <w:proofErr w:type="spellStart"/>
+      <w:proofErr w:type="gramStart"/>
+      <w:r>
+        <w:t>rm</w:t>
+      </w:r>
+      <w:proofErr w:type="spellEnd"/>
+      <w:proofErr w:type="gramEnd"/>
+      <w:r>
+        <w:t xml:space="preserve"> hello.txt</w:t>
       </w:r>
     </w:p>
     <w:p>
@@ -2176,6 +2461,7 @@
       <w:r>
         <w:rPr>
           <w:noProof/>
+          <w:lang w:val="en-US"/>
         </w:rPr>
         <w:drawing>
           <wp:inline distT="0" distB="0" distL="0" distR="0" wp14:anchorId="57D25EFC" wp14:editId="3C92D06D">
@@ -2229,17 +2515,24 @@
       <w:pPr>
         <w:ind w:left="720"/>
       </w:pPr>
-      <w:r>
-        <w:t xml:space="preserve">Ans: </w:t>
-      </w:r>
-    </w:p>
-    <w:p>
-      <w:pPr>
-        <w:ind w:left="720"/>
-      </w:pPr>
+      <w:proofErr w:type="spellStart"/>
+      <w:r>
+        <w:t>Ans</w:t>
+      </w:r>
+      <w:proofErr w:type="spellEnd"/>
+      <w:r>
+        <w:t xml:space="preserve">: </w:t>
+      </w:r>
+    </w:p>
+    <w:p>
+      <w:pPr>
+        <w:ind w:left="720"/>
+      </w:pPr>
+      <w:proofErr w:type="spellStart"/>
       <w:r>
         <w:t>Pwd</w:t>
       </w:r>
+      <w:proofErr w:type="spellEnd"/>
     </w:p>
     <w:p>
       <w:pPr>
@@ -2248,6 +2541,7 @@
       <w:r>
         <w:rPr>
           <w:noProof/>
+          <w:lang w:val="en-US"/>
         </w:rPr>
         <w:drawing>
           <wp:inline distT="0" distB="0" distL="0" distR="0" wp14:anchorId="234C118E" wp14:editId="384A4536">
@@ -2310,12 +2604,20 @@
           <w:b/>
         </w:rPr>
       </w:pPr>
+      <w:proofErr w:type="spellStart"/>
       <w:r>
         <w:rPr>
           <w:b/>
         </w:rPr>
         <w:lastRenderedPageBreak/>
-        <w:t xml:space="preserve">Ans: </w:t>
+        <w:t>Ans</w:t>
+      </w:r>
+      <w:proofErr w:type="spellEnd"/>
+      <w:r>
+        <w:rPr>
+          <w:b/>
+        </w:rPr>
+        <w:t xml:space="preserve">: </w:t>
       </w:r>
     </w:p>
     <w:p>
@@ -2325,11 +2627,19 @@
           <w:bCs/>
         </w:rPr>
       </w:pPr>
+      <w:proofErr w:type="gramStart"/>
       <w:r>
         <w:rPr>
           <w:bCs/>
         </w:rPr>
-        <w:t xml:space="preserve">mv hello.txt hello2.txt </w:t>
+        <w:t>mv</w:t>
+      </w:r>
+      <w:proofErr w:type="gramEnd"/>
+      <w:r>
+        <w:rPr>
+          <w:bCs/>
+        </w:rPr>
+        <w:t xml:space="preserve"> hello.txt hello2.txt </w:t>
       </w:r>
     </w:p>
     <w:p>
@@ -2339,6 +2649,7 @@
       <w:r>
         <w:rPr>
           <w:noProof/>
+          <w:lang w:val="en-US"/>
         </w:rPr>
         <w:drawing>
           <wp:inline distT="0" distB="0" distL="0" distR="0" wp14:anchorId="3E65492C" wp14:editId="62CFFA04">
@@ -2392,17 +2703,24 @@
       <w:pPr>
         <w:ind w:left="720"/>
       </w:pPr>
-      <w:r>
-        <w:t xml:space="preserve">Ans: </w:t>
-      </w:r>
-    </w:p>
-    <w:p>
-      <w:pPr>
-        <w:ind w:left="720"/>
-      </w:pPr>
+      <w:proofErr w:type="spellStart"/>
+      <w:r>
+        <w:t>Ans</w:t>
+      </w:r>
+      <w:proofErr w:type="spellEnd"/>
+      <w:r>
+        <w:t xml:space="preserve">: </w:t>
+      </w:r>
+    </w:p>
+    <w:p>
+      <w:pPr>
+        <w:ind w:left="720"/>
+      </w:pPr>
+      <w:proofErr w:type="gramStart"/>
       <w:r>
         <w:t>Cd ..</w:t>
       </w:r>
+      <w:proofErr w:type="gramEnd"/>
     </w:p>
     <w:p>
       <w:pPr>
@@ -2411,6 +2729,7 @@
       <w:r>
         <w:rPr>
           <w:noProof/>
+          <w:lang w:val="en-US"/>
         </w:rPr>
         <w:drawing>
           <wp:inline distT="0" distB="0" distL="0" distR="0" wp14:anchorId="579BBBD9" wp14:editId="0C826248">
@@ -2464,17 +2783,24 @@
       <w:pPr>
         <w:ind w:left="720"/>
       </w:pPr>
-      <w:r>
-        <w:t xml:space="preserve">Ans: </w:t>
-      </w:r>
-    </w:p>
-    <w:p>
-      <w:pPr>
-        <w:ind w:left="720"/>
-      </w:pPr>
+      <w:proofErr w:type="spellStart"/>
+      <w:r>
+        <w:t>Ans</w:t>
+      </w:r>
+      <w:proofErr w:type="spellEnd"/>
+      <w:r>
+        <w:t xml:space="preserve">: </w:t>
+      </w:r>
+    </w:p>
+    <w:p>
+      <w:pPr>
+        <w:ind w:left="720"/>
+      </w:pPr>
+      <w:proofErr w:type="gramStart"/>
       <w:r>
         <w:t>tree</w:t>
       </w:r>
+      <w:proofErr w:type="gramEnd"/>
     </w:p>
     <w:p>
       <w:pPr>
@@ -2483,6 +2809,7 @@
       <w:r>
         <w:rPr>
           <w:noProof/>
+          <w:lang w:val="en-US"/>
         </w:rPr>
         <w:lastRenderedPageBreak/>
         <w:drawing>
@@ -2569,7 +2896,21 @@
         <w:rPr>
           <w:b/>
         </w:rPr>
-        <w:t>Note: MYMODULES must be inside &lt;your_name&gt; directory.</w:t>
+        <w:t>Note: MYMODULES must be inside &lt;</w:t>
+      </w:r>
+      <w:proofErr w:type="spellStart"/>
+      <w:r>
+        <w:rPr>
+          <w:b/>
+        </w:rPr>
+        <w:t>your_name</w:t>
+      </w:r>
+      <w:proofErr w:type="spellEnd"/>
+      <w:r>
+        <w:rPr>
+          <w:b/>
+        </w:rPr>
+        <w:t>&gt; directory.</w:t>
       </w:r>
     </w:p>
     <w:p>
@@ -2617,140 +2958,346 @@
     </w:p>
     <w:p/>
     <w:p>
-      <w:r>
-        <w:t xml:space="preserve">and insert it below (15 marks): </w:t>
-      </w:r>
-    </w:p>
-    <w:p>
-      <w:r>
-        <w:t>Ans:</w:t>
-      </w:r>
-    </w:p>
-    <w:p>
-      <w:r>
-        <w:t>inside desktop directory, the following commands were run.</w:t>
-      </w:r>
-    </w:p>
-    <w:p>
-      <w:r>
-        <w:t>mkdir soyam</w:t>
-      </w:r>
-    </w:p>
-    <w:p>
-      <w:r>
-        <w:t>cd soyam\</w:t>
-      </w:r>
-    </w:p>
-    <w:p>
-      <w:r>
-        <w:t>mkdir mymodules</w:t>
-      </w:r>
-    </w:p>
-    <w:p>
-      <w:r>
-        <w:t>cd mymodules/</w:t>
-      </w:r>
-    </w:p>
-    <w:p>
-      <w:r>
-        <w:t>mkdir 4cc001 4cc002 4mm006</w:t>
-      </w:r>
-    </w:p>
-    <w:p>
-      <w:r>
-        <w:t>cd 4cc001</w:t>
-      </w:r>
-    </w:p>
-    <w:p>
-      <w:r>
-        <w:t>mkdir lectures</w:t>
-      </w:r>
-    </w:p>
-    <w:p>
-      <w:r>
-        <w:t>cd lectures/</w:t>
-      </w:r>
-    </w:p>
-    <w:p>
-      <w:r>
-        <w:t>touch chris .txt</w:t>
-      </w:r>
-    </w:p>
-    <w:p>
+      <w:proofErr w:type="gramStart"/>
+      <w:r>
+        <w:t>and</w:t>
+      </w:r>
+      <w:proofErr w:type="gramEnd"/>
+      <w:r>
+        <w:t xml:space="preserve"> insert it below (15 marks): </w:t>
+      </w:r>
+    </w:p>
+    <w:p>
+      <w:proofErr w:type="spellStart"/>
+      <w:r>
+        <w:t>Ans</w:t>
+      </w:r>
+      <w:proofErr w:type="spellEnd"/>
+      <w:r>
+        <w:t>:</w:t>
+      </w:r>
+    </w:p>
+    <w:p>
+      <w:proofErr w:type="gramStart"/>
+      <w:r>
+        <w:t>inside</w:t>
+      </w:r>
+      <w:proofErr w:type="gramEnd"/>
+      <w:r>
+        <w:t xml:space="preserve"> desktop directory, the following commands were run.</w:t>
+      </w:r>
+    </w:p>
+    <w:p>
+      <w:proofErr w:type="spellStart"/>
+      <w:proofErr w:type="gramStart"/>
+      <w:r>
+        <w:t>mkdir</w:t>
+      </w:r>
+      <w:proofErr w:type="spellEnd"/>
+      <w:proofErr w:type="gramEnd"/>
+      <w:r>
+        <w:t xml:space="preserve"> </w:t>
+      </w:r>
+      <w:proofErr w:type="spellStart"/>
+      <w:r>
+        <w:t>soyam</w:t>
+      </w:r>
+      <w:proofErr w:type="spellEnd"/>
+    </w:p>
+    <w:p>
+      <w:proofErr w:type="gramStart"/>
+      <w:r>
+        <w:t>cd</w:t>
+      </w:r>
+      <w:proofErr w:type="gramEnd"/>
+      <w:r>
+        <w:t xml:space="preserve"> </w:t>
+      </w:r>
+      <w:proofErr w:type="spellStart"/>
+      <w:r>
+        <w:t>soyam</w:t>
+      </w:r>
+      <w:proofErr w:type="spellEnd"/>
+      <w:r>
+        <w:t>\</w:t>
+      </w:r>
+    </w:p>
+    <w:p>
+      <w:proofErr w:type="spellStart"/>
+      <w:proofErr w:type="gramStart"/>
+      <w:r>
+        <w:t>mkdir</w:t>
+      </w:r>
+      <w:proofErr w:type="spellEnd"/>
+      <w:proofErr w:type="gramEnd"/>
+      <w:r>
+        <w:t xml:space="preserve"> </w:t>
+      </w:r>
+      <w:proofErr w:type="spellStart"/>
+      <w:r>
+        <w:t>mymodules</w:t>
+      </w:r>
+      <w:proofErr w:type="spellEnd"/>
+    </w:p>
+    <w:p>
+      <w:proofErr w:type="gramStart"/>
+      <w:r>
+        <w:t>cd</w:t>
+      </w:r>
+      <w:proofErr w:type="gramEnd"/>
+      <w:r>
+        <w:t xml:space="preserve"> </w:t>
+      </w:r>
+      <w:proofErr w:type="spellStart"/>
+      <w:r>
+        <w:t>mymodules</w:t>
+      </w:r>
+      <w:proofErr w:type="spellEnd"/>
+      <w:r>
+        <w:t>/</w:t>
+      </w:r>
+    </w:p>
+    <w:p>
+      <w:proofErr w:type="spellStart"/>
+      <w:proofErr w:type="gramStart"/>
+      <w:r>
+        <w:t>mkdir</w:t>
+      </w:r>
+      <w:proofErr w:type="spellEnd"/>
+      <w:proofErr w:type="gramEnd"/>
+      <w:r>
+        <w:t xml:space="preserve"> 4cc001 4cc002 4mm006</w:t>
+      </w:r>
+    </w:p>
+    <w:p>
+      <w:proofErr w:type="gramStart"/>
+      <w:r>
+        <w:t>cd</w:t>
+      </w:r>
+      <w:proofErr w:type="gramEnd"/>
+      <w:r>
+        <w:t xml:space="preserve"> 4cc001</w:t>
+      </w:r>
+    </w:p>
+    <w:p>
+      <w:proofErr w:type="spellStart"/>
+      <w:proofErr w:type="gramStart"/>
+      <w:r>
+        <w:t>mkdir</w:t>
+      </w:r>
+      <w:proofErr w:type="spellEnd"/>
+      <w:proofErr w:type="gramEnd"/>
+      <w:r>
+        <w:t xml:space="preserve"> lectures</w:t>
+      </w:r>
+    </w:p>
+    <w:p>
+      <w:proofErr w:type="gramStart"/>
+      <w:r>
+        <w:t>cd</w:t>
+      </w:r>
+      <w:proofErr w:type="gramEnd"/>
+      <w:r>
+        <w:t xml:space="preserve"> lectures/</w:t>
+      </w:r>
+    </w:p>
+    <w:p>
+      <w:proofErr w:type="gramStart"/>
+      <w:r>
+        <w:t>touch</w:t>
+      </w:r>
+      <w:proofErr w:type="gramEnd"/>
+      <w:r>
+        <w:t xml:space="preserve"> </w:t>
+      </w:r>
+      <w:proofErr w:type="spellStart"/>
+      <w:r>
+        <w:t>chris</w:t>
+      </w:r>
+      <w:proofErr w:type="spellEnd"/>
+      <w:r>
+        <w:t xml:space="preserve"> .txt</w:t>
+      </w:r>
+    </w:p>
+    <w:p>
+      <w:proofErr w:type="gramStart"/>
       <w:r>
         <w:lastRenderedPageBreak/>
-        <w:t>touch ian . txt</w:t>
-      </w:r>
-    </w:p>
-    <w:p>
-      <w:r>
-        <w:t>touch jeffrey .txt</w:t>
-      </w:r>
-    </w:p>
-    <w:p>
-      <w:r>
-        <w:t>cd ../..</w:t>
-      </w:r>
-    </w:p>
-    <w:p>
-      <w:r>
-        <w:t>cd 4cc002</w:t>
-      </w:r>
-    </w:p>
-    <w:p>
-      <w:r>
-        <w:t>mkdir lectures</w:t>
-      </w:r>
-    </w:p>
-    <w:p>
-      <w:r>
-        <w:t>cd lectures/</w:t>
-      </w:r>
-    </w:p>
-    <w:p>
-      <w:r>
-        <w:t>touch alix.txt</w:t>
-      </w:r>
-    </w:p>
-    <w:p>
-      <w:r>
-        <w:t>cd ../..</w:t>
-      </w:r>
-    </w:p>
-    <w:p>
-      <w:r>
-        <w:t>cd 4mm006/</w:t>
-      </w:r>
-    </w:p>
-    <w:p>
-      <w:r>
-        <w:t>mkdir lectures</w:t>
-      </w:r>
-    </w:p>
-    <w:p>
-      <w:r>
-        <w:t>cd lectures/</w:t>
-      </w:r>
-    </w:p>
-    <w:p>
-      <w:r>
-        <w:t>touch ruth.txt</w:t>
-      </w:r>
-    </w:p>
-    <w:p>
-      <w:r>
-        <w:t>cd ../..</w:t>
-      </w:r>
-    </w:p>
-    <w:p>
+        <w:t>touch</w:t>
+      </w:r>
+      <w:proofErr w:type="gramEnd"/>
+      <w:r>
+        <w:t xml:space="preserve"> </w:t>
+      </w:r>
+      <w:proofErr w:type="spellStart"/>
+      <w:r>
+        <w:t>ian</w:t>
+      </w:r>
+      <w:proofErr w:type="spellEnd"/>
+      <w:r>
+        <w:t xml:space="preserve"> . </w:t>
+      </w:r>
+      <w:proofErr w:type="gramStart"/>
+      <w:r>
+        <w:t>txt</w:t>
+      </w:r>
+      <w:proofErr w:type="gramEnd"/>
+    </w:p>
+    <w:p>
+      <w:proofErr w:type="gramStart"/>
+      <w:r>
+        <w:t>touch</w:t>
+      </w:r>
+      <w:proofErr w:type="gramEnd"/>
+      <w:r>
+        <w:t xml:space="preserve"> </w:t>
+      </w:r>
+      <w:proofErr w:type="spellStart"/>
+      <w:r>
+        <w:t>jeffrey</w:t>
+      </w:r>
+      <w:proofErr w:type="spellEnd"/>
+      <w:r>
+        <w:t xml:space="preserve"> .txt</w:t>
+      </w:r>
+    </w:p>
+    <w:p>
+      <w:proofErr w:type="gramStart"/>
       <w:r>
         <w:t>cd ..</w:t>
       </w:r>
-    </w:p>
-    <w:p>
-      <w:r>
-        <w:t>ls -r mymodules</w:t>
-      </w:r>
+      <w:proofErr w:type="gramEnd"/>
+      <w:r>
+        <w:t>/..</w:t>
+      </w:r>
+    </w:p>
+    <w:p>
+      <w:proofErr w:type="gramStart"/>
+      <w:r>
+        <w:t>cd</w:t>
+      </w:r>
+      <w:proofErr w:type="gramEnd"/>
+      <w:r>
+        <w:t xml:space="preserve"> 4cc002</w:t>
+      </w:r>
+    </w:p>
+    <w:p>
+      <w:proofErr w:type="spellStart"/>
+      <w:proofErr w:type="gramStart"/>
+      <w:r>
+        <w:t>mkdir</w:t>
+      </w:r>
+      <w:proofErr w:type="spellEnd"/>
+      <w:proofErr w:type="gramEnd"/>
+      <w:r>
+        <w:t xml:space="preserve"> lectures</w:t>
+      </w:r>
+    </w:p>
+    <w:p>
+      <w:proofErr w:type="gramStart"/>
+      <w:r>
+        <w:t>cd</w:t>
+      </w:r>
+      <w:proofErr w:type="gramEnd"/>
+      <w:r>
+        <w:t xml:space="preserve"> lectures/</w:t>
+      </w:r>
+    </w:p>
+    <w:p>
+      <w:proofErr w:type="gramStart"/>
+      <w:r>
+        <w:t>touch</w:t>
+      </w:r>
+      <w:proofErr w:type="gramEnd"/>
+      <w:r>
+        <w:t xml:space="preserve"> alix.txt</w:t>
+      </w:r>
+    </w:p>
+    <w:p>
+      <w:proofErr w:type="gramStart"/>
+      <w:r>
+        <w:t>cd ..</w:t>
+      </w:r>
+      <w:proofErr w:type="gramEnd"/>
+      <w:r>
+        <w:t>/..</w:t>
+      </w:r>
+    </w:p>
+    <w:p>
+      <w:proofErr w:type="gramStart"/>
+      <w:r>
+        <w:t>cd</w:t>
+      </w:r>
+      <w:proofErr w:type="gramEnd"/>
+      <w:r>
+        <w:t xml:space="preserve"> 4mm006/</w:t>
+      </w:r>
+    </w:p>
+    <w:p>
+      <w:proofErr w:type="spellStart"/>
+      <w:proofErr w:type="gramStart"/>
+      <w:r>
+        <w:t>mkdir</w:t>
+      </w:r>
+      <w:proofErr w:type="spellEnd"/>
+      <w:proofErr w:type="gramEnd"/>
+      <w:r>
+        <w:t xml:space="preserve"> lectures</w:t>
+      </w:r>
+    </w:p>
+    <w:p>
+      <w:proofErr w:type="gramStart"/>
+      <w:r>
+        <w:t>cd</w:t>
+      </w:r>
+      <w:proofErr w:type="gramEnd"/>
+      <w:r>
+        <w:t xml:space="preserve"> lectures/</w:t>
+      </w:r>
+    </w:p>
+    <w:p>
+      <w:proofErr w:type="gramStart"/>
+      <w:r>
+        <w:t>touch</w:t>
+      </w:r>
+      <w:proofErr w:type="gramEnd"/>
+      <w:r>
+        <w:t xml:space="preserve"> ruth.txt</w:t>
+      </w:r>
+    </w:p>
+    <w:p>
+      <w:proofErr w:type="gramStart"/>
+      <w:r>
+        <w:t>cd ..</w:t>
+      </w:r>
+      <w:proofErr w:type="gramEnd"/>
+      <w:r>
+        <w:t>/..</w:t>
+      </w:r>
+    </w:p>
+    <w:p>
+      <w:proofErr w:type="gramStart"/>
+      <w:r>
+        <w:t>cd ..</w:t>
+      </w:r>
+      <w:proofErr w:type="gramEnd"/>
+    </w:p>
+    <w:p>
+      <w:proofErr w:type="spellStart"/>
+      <w:proofErr w:type="gramStart"/>
+      <w:r>
+        <w:t>ls</w:t>
+      </w:r>
+      <w:proofErr w:type="spellEnd"/>
+      <w:proofErr w:type="gramEnd"/>
+      <w:r>
+        <w:t xml:space="preserve"> -r </w:t>
+      </w:r>
+      <w:proofErr w:type="spellStart"/>
+      <w:r>
+        <w:t>mymodules</w:t>
+      </w:r>
+      <w:proofErr w:type="spellEnd"/>
     </w:p>
     <w:p/>
     <w:p/>
@@ -2761,6 +3308,7 @@
       <w:r>
         <w:rPr>
           <w:noProof/>
+          <w:lang w:val="en-US"/>
         </w:rPr>
         <w:drawing>
           <wp:inline distT="0" distB="0" distL="0" distR="0" wp14:anchorId="77177AAF" wp14:editId="1572D81D">
@@ -2801,6 +3349,7 @@
       <w:r>
         <w:rPr>
           <w:noProof/>
+          <w:lang w:val="en-US"/>
         </w:rPr>
         <w:lastRenderedPageBreak/>
         <w:drawing>
@@ -2909,8 +3458,8 @@
       </w:r>
     </w:p>
     <w:p>
-      <w:bookmarkStart w:id="0" w:name="_heading=h.gjdgxs" w:colFirst="0" w:colLast="0"/>
-      <w:bookmarkEnd w:id="0"/>
+      <w:bookmarkStart w:id="1" w:name="_heading=h.gjdgxs" w:colFirst="0" w:colLast="0"/>
+      <w:bookmarkEnd w:id="1"/>
       <w:r>
         <w:t>You should be able to create a root directory and directory structure and populate it if required. The batch file program will ask for names (</w:t>
       </w:r>
@@ -2973,6 +3522,7 @@
       <w:r>
         <w:rPr>
           <w:noProof/>
+          <w:lang w:val="en-US"/>
         </w:rPr>
         <w:lastRenderedPageBreak/>
         <w:drawing>
@@ -3024,6 +3574,7 @@
       <w:r>
         <w:rPr>
           <w:noProof/>
+          <w:lang w:val="en-US"/>
         </w:rPr>
         <w:drawing>
           <wp:inline distT="0" distB="0" distL="0" distR="0" wp14:anchorId="3EFD9557" wp14:editId="2157086B">
@@ -3081,7 +3632,15 @@
         <w:t>Batch</w:t>
       </w:r>
       <w:r>
-        <w:t xml:space="preserve"> file listing (script)(40 marks)</w:t>
+        <w:t xml:space="preserve"> file listing (script</w:t>
+      </w:r>
+      <w:proofErr w:type="gramStart"/>
+      <w:r>
+        <w:t>)(</w:t>
+      </w:r>
+      <w:proofErr w:type="gramEnd"/>
+      <w:r>
+        <w:t>40 marks)</w:t>
       </w:r>
     </w:p>
     <w:p>
@@ -3151,7 +3710,27 @@
                 <w:sz w:val="24"/>
                 <w:szCs w:val="24"/>
               </w:rPr>
-              <w:t>set /p rootname="Enter ROOT directory name:   "</w:t>
+              <w:t xml:space="preserve">set /p </w:t>
+            </w:r>
+            <w:proofErr w:type="spellStart"/>
+            <w:r>
+              <w:rPr>
+                <w:b/>
+                <w:bCs/>
+                <w:sz w:val="24"/>
+                <w:szCs w:val="24"/>
+              </w:rPr>
+              <w:t>rootname</w:t>
+            </w:r>
+            <w:proofErr w:type="spellEnd"/>
+            <w:r>
+              <w:rPr>
+                <w:b/>
+                <w:bCs/>
+                <w:sz w:val="24"/>
+                <w:szCs w:val="24"/>
+              </w:rPr>
+              <w:t>="Enter ROOT directory name:   "</w:t>
             </w:r>
           </w:p>
           <w:p>
@@ -3164,14 +3743,45 @@
                 <w:szCs w:val="24"/>
               </w:rPr>
             </w:pPr>
-            <w:r>
-              <w:rPr>
-                <w:b/>
-                <w:bCs/>
-                <w:sz w:val="24"/>
-                <w:szCs w:val="24"/>
-              </w:rPr>
-              <w:t>mkdir "%rootname%"</w:t>
+            <w:proofErr w:type="spellStart"/>
+            <w:r>
+              <w:rPr>
+                <w:b/>
+                <w:bCs/>
+                <w:sz w:val="24"/>
+                <w:szCs w:val="24"/>
+              </w:rPr>
+              <w:t>mkdir</w:t>
+            </w:r>
+            <w:proofErr w:type="spellEnd"/>
+            <w:r>
+              <w:rPr>
+                <w:b/>
+                <w:bCs/>
+                <w:sz w:val="24"/>
+                <w:szCs w:val="24"/>
+              </w:rPr>
+              <w:t xml:space="preserve"> "%</w:t>
+            </w:r>
+            <w:proofErr w:type="spellStart"/>
+            <w:r>
+              <w:rPr>
+                <w:b/>
+                <w:bCs/>
+                <w:sz w:val="24"/>
+                <w:szCs w:val="24"/>
+              </w:rPr>
+              <w:t>rootname</w:t>
+            </w:r>
+            <w:proofErr w:type="spellEnd"/>
+            <w:r>
+              <w:rPr>
+                <w:b/>
+                <w:bCs/>
+                <w:sz w:val="24"/>
+                <w:szCs w:val="24"/>
+              </w:rPr>
+              <w:t>%"</w:t>
             </w:r>
           </w:p>
           <w:p>
@@ -3202,8 +3812,19 @@
                 <w:sz w:val="24"/>
                 <w:szCs w:val="24"/>
               </w:rPr>
-              <w:t>:dir</w:t>
-            </w:r>
+              <w:t>:</w:t>
+            </w:r>
+            <w:proofErr w:type="spellStart"/>
+            <w:r>
+              <w:rPr>
+                <w:b/>
+                <w:bCs/>
+                <w:sz w:val="24"/>
+                <w:szCs w:val="24"/>
+              </w:rPr>
+              <w:t>dir</w:t>
+            </w:r>
+            <w:proofErr w:type="spellEnd"/>
           </w:p>
           <w:p>
             <w:pPr>
@@ -3222,7 +3843,27 @@
                 <w:sz w:val="24"/>
                 <w:szCs w:val="24"/>
               </w:rPr>
-              <w:t>set /p dirname="Enter DIRECTORY name (type 'E' to EXIT): "</w:t>
+              <w:t xml:space="preserve">set /p </w:t>
+            </w:r>
+            <w:proofErr w:type="spellStart"/>
+            <w:r>
+              <w:rPr>
+                <w:b/>
+                <w:bCs/>
+                <w:sz w:val="24"/>
+                <w:szCs w:val="24"/>
+              </w:rPr>
+              <w:t>dirname</w:t>
+            </w:r>
+            <w:proofErr w:type="spellEnd"/>
+            <w:r>
+              <w:rPr>
+                <w:b/>
+                <w:bCs/>
+                <w:sz w:val="24"/>
+                <w:szCs w:val="24"/>
+              </w:rPr>
+              <w:t>="Enter DIRECTORY name (type 'E' to EXIT): "</w:t>
             </w:r>
           </w:p>
           <w:p>
@@ -3242,7 +3883,47 @@
                 <w:sz w:val="24"/>
                 <w:szCs w:val="24"/>
               </w:rPr>
-              <w:t>if "%dirname%"=="E" goto :end</w:t>
+              <w:t>if "%</w:t>
+            </w:r>
+            <w:proofErr w:type="spellStart"/>
+            <w:r>
+              <w:rPr>
+                <w:b/>
+                <w:bCs/>
+                <w:sz w:val="24"/>
+                <w:szCs w:val="24"/>
+              </w:rPr>
+              <w:t>dirname</w:t>
+            </w:r>
+            <w:proofErr w:type="spellEnd"/>
+            <w:r>
+              <w:rPr>
+                <w:b/>
+                <w:bCs/>
+                <w:sz w:val="24"/>
+                <w:szCs w:val="24"/>
+              </w:rPr>
+              <w:t xml:space="preserve">%"=="E" </w:t>
+            </w:r>
+            <w:proofErr w:type="spellStart"/>
+            <w:r>
+              <w:rPr>
+                <w:b/>
+                <w:bCs/>
+                <w:sz w:val="24"/>
+                <w:szCs w:val="24"/>
+              </w:rPr>
+              <w:t>goto</w:t>
+            </w:r>
+            <w:proofErr w:type="spellEnd"/>
+            <w:r>
+              <w:rPr>
+                <w:b/>
+                <w:bCs/>
+                <w:sz w:val="24"/>
+                <w:szCs w:val="24"/>
+              </w:rPr>
+              <w:t xml:space="preserve"> :end</w:t>
             </w:r>
           </w:p>
           <w:p>
@@ -3273,7 +3954,27 @@
                 <w:sz w:val="24"/>
                 <w:szCs w:val="24"/>
               </w:rPr>
-              <w:t>if "%dirname%"=="" (</w:t>
+              <w:t>if "%</w:t>
+            </w:r>
+            <w:proofErr w:type="spellStart"/>
+            <w:r>
+              <w:rPr>
+                <w:b/>
+                <w:bCs/>
+                <w:sz w:val="24"/>
+                <w:szCs w:val="24"/>
+              </w:rPr>
+              <w:t>dirname</w:t>
+            </w:r>
+            <w:proofErr w:type="spellEnd"/>
+            <w:r>
+              <w:rPr>
+                <w:b/>
+                <w:bCs/>
+                <w:sz w:val="24"/>
+                <w:szCs w:val="24"/>
+              </w:rPr>
+              <w:t>%"=="" (</w:t>
             </w:r>
           </w:p>
           <w:p>
@@ -3294,7 +3995,26 @@
                 <w:szCs w:val="24"/>
               </w:rPr>
               <w:tab/>
-              <w:t>echo directory name is empty.</w:t>
+            </w:r>
+            <w:proofErr w:type="gramStart"/>
+            <w:r>
+              <w:rPr>
+                <w:b/>
+                <w:bCs/>
+                <w:sz w:val="24"/>
+                <w:szCs w:val="24"/>
+              </w:rPr>
+              <w:t>echo</w:t>
+            </w:r>
+            <w:proofErr w:type="gramEnd"/>
+            <w:r>
+              <w:rPr>
+                <w:b/>
+                <w:bCs/>
+                <w:sz w:val="24"/>
+                <w:szCs w:val="24"/>
+              </w:rPr>
+              <w:t xml:space="preserve"> directory name is empty.</w:t>
             </w:r>
           </w:p>
           <w:p>
@@ -3315,8 +4035,38 @@
                 <w:szCs w:val="24"/>
               </w:rPr>
               <w:tab/>
-              <w:t>goto :dir</w:t>
-            </w:r>
+            </w:r>
+            <w:proofErr w:type="spellStart"/>
+            <w:r>
+              <w:rPr>
+                <w:b/>
+                <w:bCs/>
+                <w:sz w:val="24"/>
+                <w:szCs w:val="24"/>
+              </w:rPr>
+              <w:t>goto</w:t>
+            </w:r>
+            <w:proofErr w:type="spellEnd"/>
+            <w:r>
+              <w:rPr>
+                <w:b/>
+                <w:bCs/>
+                <w:sz w:val="24"/>
+                <w:szCs w:val="24"/>
+              </w:rPr>
+              <w:t xml:space="preserve"> :</w:t>
+            </w:r>
+            <w:proofErr w:type="spellStart"/>
+            <w:r>
+              <w:rPr>
+                <w:b/>
+                <w:bCs/>
+                <w:sz w:val="24"/>
+                <w:szCs w:val="24"/>
+              </w:rPr>
+              <w:t>dir</w:t>
+            </w:r>
+            <w:proofErr w:type="spellEnd"/>
           </w:p>
           <w:p>
             <w:pPr>
@@ -3366,7 +4116,27 @@
                 <w:sz w:val="24"/>
                 <w:szCs w:val="24"/>
               </w:rPr>
-              <w:t>set /p subdirname="enter a subdirectory name: "</w:t>
+              <w:t xml:space="preserve">set /p </w:t>
+            </w:r>
+            <w:proofErr w:type="spellStart"/>
+            <w:r>
+              <w:rPr>
+                <w:b/>
+                <w:bCs/>
+                <w:sz w:val="24"/>
+                <w:szCs w:val="24"/>
+              </w:rPr>
+              <w:t>subdirname</w:t>
+            </w:r>
+            <w:proofErr w:type="spellEnd"/>
+            <w:r>
+              <w:rPr>
+                <w:b/>
+                <w:bCs/>
+                <w:sz w:val="24"/>
+                <w:szCs w:val="24"/>
+              </w:rPr>
+              <w:t>="enter a subdirectory name: "</w:t>
             </w:r>
           </w:p>
           <w:p>
@@ -3386,7 +4156,67 @@
                 <w:sz w:val="24"/>
                 <w:szCs w:val="24"/>
               </w:rPr>
-              <w:t>md "%rootname%"\%dirname%\%subdirname%"</w:t>
+              <w:t>md "%</w:t>
+            </w:r>
+            <w:proofErr w:type="spellStart"/>
+            <w:r>
+              <w:rPr>
+                <w:b/>
+                <w:bCs/>
+                <w:sz w:val="24"/>
+                <w:szCs w:val="24"/>
+              </w:rPr>
+              <w:t>rootname</w:t>
+            </w:r>
+            <w:proofErr w:type="spellEnd"/>
+            <w:r>
+              <w:rPr>
+                <w:b/>
+                <w:bCs/>
+                <w:sz w:val="24"/>
+                <w:szCs w:val="24"/>
+              </w:rPr>
+              <w:t>%"\%</w:t>
+            </w:r>
+            <w:proofErr w:type="spellStart"/>
+            <w:r>
+              <w:rPr>
+                <w:b/>
+                <w:bCs/>
+                <w:sz w:val="24"/>
+                <w:szCs w:val="24"/>
+              </w:rPr>
+              <w:t>dirname</w:t>
+            </w:r>
+            <w:proofErr w:type="spellEnd"/>
+            <w:r>
+              <w:rPr>
+                <w:b/>
+                <w:bCs/>
+                <w:sz w:val="24"/>
+                <w:szCs w:val="24"/>
+              </w:rPr>
+              <w:t>%\%</w:t>
+            </w:r>
+            <w:proofErr w:type="spellStart"/>
+            <w:r>
+              <w:rPr>
+                <w:b/>
+                <w:bCs/>
+                <w:sz w:val="24"/>
+                <w:szCs w:val="24"/>
+              </w:rPr>
+              <w:t>subdirname</w:t>
+            </w:r>
+            <w:proofErr w:type="spellEnd"/>
+            <w:r>
+              <w:rPr>
+                <w:b/>
+                <w:bCs/>
+                <w:sz w:val="24"/>
+                <w:szCs w:val="24"/>
+              </w:rPr>
+              <w:t>%"</w:t>
             </w:r>
           </w:p>
           <w:p>
@@ -3500,8 +4330,39 @@
                 <w:szCs w:val="24"/>
               </w:rPr>
               <w:lastRenderedPageBreak/>
-              <w:t xml:space="preserve">    goto :dir</w:t>
-            </w:r>
+              <w:t xml:space="preserve">    </w:t>
+            </w:r>
+            <w:proofErr w:type="spellStart"/>
+            <w:r>
+              <w:rPr>
+                <w:b/>
+                <w:bCs/>
+                <w:sz w:val="24"/>
+                <w:szCs w:val="24"/>
+              </w:rPr>
+              <w:t>goto</w:t>
+            </w:r>
+            <w:proofErr w:type="spellEnd"/>
+            <w:r>
+              <w:rPr>
+                <w:b/>
+                <w:bCs/>
+                <w:sz w:val="24"/>
+                <w:szCs w:val="24"/>
+              </w:rPr>
+              <w:t xml:space="preserve"> :</w:t>
+            </w:r>
+            <w:proofErr w:type="spellStart"/>
+            <w:r>
+              <w:rPr>
+                <w:b/>
+                <w:bCs/>
+                <w:sz w:val="24"/>
+                <w:szCs w:val="24"/>
+              </w:rPr>
+              <w:t>dir</w:t>
+            </w:r>
+            <w:proofErr w:type="spellEnd"/>
           </w:p>
           <w:p>
             <w:pPr>
@@ -3571,7 +4432,47 @@
                 <w:sz w:val="24"/>
                 <w:szCs w:val="24"/>
               </w:rPr>
-              <w:t xml:space="preserve">    echo error:empty file name.</w:t>
+              <w:t xml:space="preserve">    </w:t>
+            </w:r>
+            <w:proofErr w:type="gramStart"/>
+            <w:r>
+              <w:rPr>
+                <w:b/>
+                <w:bCs/>
+                <w:sz w:val="24"/>
+                <w:szCs w:val="24"/>
+              </w:rPr>
+              <w:t>echo</w:t>
+            </w:r>
+            <w:proofErr w:type="gramEnd"/>
+            <w:r>
+              <w:rPr>
+                <w:b/>
+                <w:bCs/>
+                <w:sz w:val="24"/>
+                <w:szCs w:val="24"/>
+              </w:rPr>
+              <w:t xml:space="preserve"> </w:t>
+            </w:r>
+            <w:proofErr w:type="spellStart"/>
+            <w:r>
+              <w:rPr>
+                <w:b/>
+                <w:bCs/>
+                <w:sz w:val="24"/>
+                <w:szCs w:val="24"/>
+              </w:rPr>
+              <w:t>error:empty</w:t>
+            </w:r>
+            <w:proofErr w:type="spellEnd"/>
+            <w:r>
+              <w:rPr>
+                <w:b/>
+                <w:bCs/>
+                <w:sz w:val="24"/>
+                <w:szCs w:val="24"/>
+              </w:rPr>
+              <w:t xml:space="preserve"> file name.</w:t>
             </w:r>
           </w:p>
           <w:p>
@@ -3591,7 +4492,27 @@
                 <w:sz w:val="24"/>
                 <w:szCs w:val="24"/>
               </w:rPr>
-              <w:t xml:space="preserve">    goto :file</w:t>
+              <w:t xml:space="preserve">    </w:t>
+            </w:r>
+            <w:proofErr w:type="spellStart"/>
+            <w:r>
+              <w:rPr>
+                <w:b/>
+                <w:bCs/>
+                <w:sz w:val="24"/>
+                <w:szCs w:val="24"/>
+              </w:rPr>
+              <w:t>goto</w:t>
+            </w:r>
+            <w:proofErr w:type="spellEnd"/>
+            <w:r>
+              <w:rPr>
+                <w:b/>
+                <w:bCs/>
+                <w:sz w:val="24"/>
+                <w:szCs w:val="24"/>
+              </w:rPr>
+              <w:t xml:space="preserve"> :file</w:t>
             </w:r>
           </w:p>
           <w:p>
@@ -3635,14 +4556,85 @@
                 <w:szCs w:val="24"/>
               </w:rPr>
             </w:pPr>
-            <w:r>
-              <w:rPr>
-                <w:b/>
-                <w:bCs/>
-                <w:sz w:val="24"/>
-                <w:szCs w:val="24"/>
-              </w:rPr>
-              <w:t>echo.  &gt; "%rootname%\%dirname%\%subdirname%\%filename%"</w:t>
+            <w:proofErr w:type="gramStart"/>
+            <w:r>
+              <w:rPr>
+                <w:b/>
+                <w:bCs/>
+                <w:sz w:val="24"/>
+                <w:szCs w:val="24"/>
+              </w:rPr>
+              <w:t>echo</w:t>
+            </w:r>
+            <w:proofErr w:type="gramEnd"/>
+            <w:r>
+              <w:rPr>
+                <w:b/>
+                <w:bCs/>
+                <w:sz w:val="24"/>
+                <w:szCs w:val="24"/>
+              </w:rPr>
+              <w:t>.  &gt; "%</w:t>
+            </w:r>
+            <w:proofErr w:type="spellStart"/>
+            <w:r>
+              <w:rPr>
+                <w:b/>
+                <w:bCs/>
+                <w:sz w:val="24"/>
+                <w:szCs w:val="24"/>
+              </w:rPr>
+              <w:t>rootname</w:t>
+            </w:r>
+            <w:proofErr w:type="spellEnd"/>
+            <w:r>
+              <w:rPr>
+                <w:b/>
+                <w:bCs/>
+                <w:sz w:val="24"/>
+                <w:szCs w:val="24"/>
+              </w:rPr>
+              <w:t>%\%</w:t>
+            </w:r>
+            <w:proofErr w:type="spellStart"/>
+            <w:r>
+              <w:rPr>
+                <w:b/>
+                <w:bCs/>
+                <w:sz w:val="24"/>
+                <w:szCs w:val="24"/>
+              </w:rPr>
+              <w:t>dirname</w:t>
+            </w:r>
+            <w:proofErr w:type="spellEnd"/>
+            <w:r>
+              <w:rPr>
+                <w:b/>
+                <w:bCs/>
+                <w:sz w:val="24"/>
+                <w:szCs w:val="24"/>
+              </w:rPr>
+              <w:t>%\%</w:t>
+            </w:r>
+            <w:proofErr w:type="spellStart"/>
+            <w:r>
+              <w:rPr>
+                <w:b/>
+                <w:bCs/>
+                <w:sz w:val="24"/>
+                <w:szCs w:val="24"/>
+              </w:rPr>
+              <w:t>subdirname</w:t>
+            </w:r>
+            <w:proofErr w:type="spellEnd"/>
+            <w:r>
+              <w:rPr>
+                <w:b/>
+                <w:bCs/>
+                <w:sz w:val="24"/>
+                <w:szCs w:val="24"/>
+              </w:rPr>
+              <w:t>%\%filename%"</w:t>
             </w:r>
           </w:p>
           <w:p>
@@ -3655,14 +4647,25 @@
                 <w:szCs w:val="24"/>
               </w:rPr>
             </w:pPr>
-            <w:r>
-              <w:rPr>
-                <w:b/>
-                <w:bCs/>
-                <w:sz w:val="24"/>
-                <w:szCs w:val="24"/>
-              </w:rPr>
-              <w:t>goto :file</w:t>
+            <w:proofErr w:type="spellStart"/>
+            <w:r>
+              <w:rPr>
+                <w:b/>
+                <w:bCs/>
+                <w:sz w:val="24"/>
+                <w:szCs w:val="24"/>
+              </w:rPr>
+              <w:t>goto</w:t>
+            </w:r>
+            <w:proofErr w:type="spellEnd"/>
+            <w:r>
+              <w:rPr>
+                <w:b/>
+                <w:bCs/>
+                <w:sz w:val="24"/>
+                <w:szCs w:val="24"/>
+              </w:rPr>
+              <w:t xml:space="preserve"> :file</w:t>
             </w:r>
           </w:p>
           <w:p>
@@ -3796,6 +4799,7 @@
             <w:r>
               <w:rPr>
                 <w:noProof/>
+                <w:lang w:val="en-US"/>
               </w:rPr>
               <w:drawing>
                 <wp:inline distT="0" distB="0" distL="0" distR="0" wp14:anchorId="5A95CFB7" wp14:editId="404E8C5A">
@@ -3851,6 +4855,7 @@
             <w:r>
               <w:rPr>
                 <w:noProof/>
+                <w:lang w:val="en-US"/>
               </w:rPr>
               <w:drawing>
                 <wp:inline distT="0" distB="0" distL="0" distR="0" wp14:anchorId="271D9BEC" wp14:editId="35F3630F">
@@ -3906,6 +4911,7 @@
             <w:r>
               <w:rPr>
                 <w:noProof/>
+                <w:lang w:val="en-US"/>
               </w:rPr>
               <w:lastRenderedPageBreak/>
               <w:drawing>
@@ -3962,6 +4968,7 @@
             <w:r>
               <w:rPr>
                 <w:noProof/>
+                <w:lang w:val="en-US"/>
               </w:rPr>
               <w:drawing>
                 <wp:inline distT="0" distB="0" distL="0" distR="0" wp14:anchorId="4D3587AF" wp14:editId="19A32503">
@@ -4017,6 +5024,7 @@
             <w:r>
               <w:rPr>
                 <w:noProof/>
+                <w:lang w:val="en-US"/>
               </w:rPr>
               <w:drawing>
                 <wp:inline distT="0" distB="0" distL="0" distR="0" wp14:anchorId="36098380" wp14:editId="2606A290">
@@ -4072,6 +5080,7 @@
             <w:r>
               <w:rPr>
                 <w:noProof/>
+                <w:lang w:val="en-US"/>
               </w:rPr>
               <w:drawing>
                 <wp:inline distT="0" distB="0" distL="0" distR="0" wp14:anchorId="22F2B906" wp14:editId="54B0E3B6">
@@ -4127,6 +5136,7 @@
             <w:r>
               <w:rPr>
                 <w:noProof/>
+                <w:lang w:val="en-US"/>
               </w:rPr>
               <w:drawing>
                 <wp:inline distT="0" distB="0" distL="0" distR="0" wp14:anchorId="653D46D4" wp14:editId="7AD31851">
@@ -4167,6 +5177,7 @@
             <w:r>
               <w:rPr>
                 <w:noProof/>
+                <w:lang w:val="en-US"/>
               </w:rPr>
               <w:drawing>
                 <wp:inline distT="0" distB="0" distL="0" distR="0" wp14:anchorId="7DD63B14" wp14:editId="1EA569C0">
@@ -4242,8 +5253,8 @@
 </file>
 
 <file path=word/numbering.xml><?xml version="1.0" encoding="utf-8"?>
-<w:numbering xmlns:wpc="http://schemas.microsoft.com/office/word/2010/wordprocessingCanvas" xmlns:cx="http://schemas.microsoft.com/office/drawing/2014/chartex" xmlns:cx1="http://schemas.microsoft.com/office/drawing/2015/9/8/chartex" xmlns:cx2="http://schemas.microsoft.com/office/drawing/2015/10/21/chartex" xmlns:cx3="http://schemas.microsoft.com/office/drawing/2016/5/9/chartex" xmlns:cx4="http://schemas.microsoft.com/office/drawing/2016/5/10/chartex" xmlns:cx5="http://schemas.microsoft.com/office/drawing/2016/5/11/chartex" xmlns:cx6="http://schemas.microsoft.com/office/drawing/2016/5/12/chartex" xmlns:cx7="http://schemas.microsoft.com/office/drawing/2016/5/13/chartex" xmlns:cx8="http://schemas.microsoft.com/office/drawing/2016/5/14/chartex" xmlns:mc="http://schemas.openxmlformats.org/markup-compatibility/2006" xmlns:aink="http://schemas.microsoft.com/office/drawing/2016/ink" xmlns:am3d="http://schemas.microsoft.com/office/drawing/2017/model3d" xmlns:o="urn:schemas-microsoft-com:office:office" xmlns:oel="http://schemas.microsoft.com/office/2019/extlst" xmlns:r="http://schemas.openxmlformats.org/officeDocument/2006/relationships" xmlns:m="http://schemas.openxmlformats.org/officeDocument/2006/math" xmlns:v="urn:schemas-microsoft-com:vml" xmlns:wp14="http://schemas.microsoft.com/office/word/2010/wordprocessingDrawing" xmlns:wp="http://schemas.openxmlformats.org/drawingml/2006/wordprocessingDrawing" xmlns:w10="urn:schemas-microsoft-com:office:word" xmlns:w="http://schemas.openxmlformats.org/wordprocessingml/2006/main" xmlns:w14="http://schemas.microsoft.com/office/word/2010/wordml" xmlns:w15="http://schemas.microsoft.com/office/word/2012/wordml" xmlns:w16cex="http://schemas.microsoft.com/office/word/2018/wordml/cex" xmlns:w16cid="http://schemas.microsoft.com/office/word/2016/wordml/cid" xmlns:w16="http://schemas.microsoft.com/office/word/2018/wordml" xmlns:w16du="http://schemas.microsoft.com/office/word/2023/wordml/word16du" xmlns:w16sdtdh="http://schemas.microsoft.com/office/word/2020/wordml/sdtdatahash" xmlns:w16se="http://schemas.microsoft.com/office/word/2015/wordml/symex" xmlns:wpg="http://schemas.microsoft.com/office/word/2010/wordprocessingGroup" xmlns:wpi="http://schemas.microsoft.com/office/word/2010/wordprocessingInk" xmlns:wne="http://schemas.microsoft.com/office/word/2006/wordml" xmlns:wps="http://schemas.microsoft.com/office/word/2010/wordprocessingShape" mc:Ignorable="w14 w15 w16se w16cid w16 w16cex w16sdtdh wp14">
-  <w:abstractNum w:abstractNumId="0" w15:restartNumberingAfterBreak="0">
+<w:numbering xmlns:wpc="http://schemas.microsoft.com/office/word/2010/wordprocessingCanvas" xmlns:mc="http://schemas.openxmlformats.org/markup-compatibility/2006" xmlns:o="urn:schemas-microsoft-com:office:office" xmlns:r="http://schemas.openxmlformats.org/officeDocument/2006/relationships" xmlns:m="http://schemas.openxmlformats.org/officeDocument/2006/math" xmlns:v="urn:schemas-microsoft-com:vml" xmlns:wp14="http://schemas.microsoft.com/office/word/2010/wordprocessingDrawing" xmlns:wp="http://schemas.openxmlformats.org/drawingml/2006/wordprocessingDrawing" xmlns:w10="urn:schemas-microsoft-com:office:word" xmlns:w="http://schemas.openxmlformats.org/wordprocessingml/2006/main" xmlns:w14="http://schemas.microsoft.com/office/word/2010/wordml" xmlns:w15="http://schemas.microsoft.com/office/word/2012/wordml" xmlns:wpg="http://schemas.microsoft.com/office/word/2010/wordprocessingGroup" xmlns:wpi="http://schemas.microsoft.com/office/word/2010/wordprocessingInk" xmlns:wne="http://schemas.microsoft.com/office/word/2006/wordml" xmlns:wps="http://schemas.microsoft.com/office/word/2010/wordprocessingShape" mc:Ignorable="w14 w15 wp14">
+  <w:abstractNum w:abstractNumId="0">
     <w:nsid w:val="4E3F7982"/>
     <w:multiLevelType w:val="multilevel"/>
     <w:tmpl w:val="6E90EE9E"/>
@@ -4329,7 +5340,7 @@
       </w:pPr>
     </w:lvl>
   </w:abstractNum>
-  <w:abstractNum w:abstractNumId="1" w15:restartNumberingAfterBreak="0">
+  <w:abstractNum w:abstractNumId="1">
     <w:nsid w:val="7C90649E"/>
     <w:multiLevelType w:val="multilevel"/>
     <w:tmpl w:val="9EE66A1E"/>
@@ -4415,17 +5426,17 @@
       </w:pPr>
     </w:lvl>
   </w:abstractNum>
-  <w:num w:numId="1" w16cid:durableId="2000234198">
+  <w:num w:numId="1">
     <w:abstractNumId w:val="1"/>
   </w:num>
-  <w:num w:numId="2" w16cid:durableId="1697654944">
+  <w:num w:numId="2">
     <w:abstractNumId w:val="0"/>
   </w:num>
 </w:numbering>
 </file>
 
 <file path=word/styles.xml><?xml version="1.0" encoding="utf-8"?>
-<w:styles xmlns:mc="http://schemas.openxmlformats.org/markup-compatibility/2006" xmlns:r="http://schemas.openxmlformats.org/officeDocument/2006/relationships" xmlns:w="http://schemas.openxmlformats.org/wordprocessingml/2006/main" xmlns:w14="http://schemas.microsoft.com/office/word/2010/wordml" xmlns:w15="http://schemas.microsoft.com/office/word/2012/wordml" xmlns:w16cex="http://schemas.microsoft.com/office/word/2018/wordml/cex" xmlns:w16cid="http://schemas.microsoft.com/office/word/2016/wordml/cid" xmlns:w16="http://schemas.microsoft.com/office/word/2018/wordml" xmlns:w16sdtdh="http://schemas.microsoft.com/office/word/2020/wordml/sdtdatahash" xmlns:w16se="http://schemas.microsoft.com/office/word/2015/wordml/symex" mc:Ignorable="w14 w15 w16se w16cid w16 w16cex w16sdtdh">
+<w:styles xmlns:mc="http://schemas.openxmlformats.org/markup-compatibility/2006" xmlns:r="http://schemas.openxmlformats.org/officeDocument/2006/relationships" xmlns:w="http://schemas.openxmlformats.org/wordprocessingml/2006/main" xmlns:w14="http://schemas.microsoft.com/office/word/2010/wordml" xmlns:w15="http://schemas.microsoft.com/office/word/2012/wordml" mc:Ignorable="w14 w15">
   <w:docDefaults>
     <w:rPrDefault>
       <w:rPr>
@@ -4441,7 +5452,7 @@
       </w:pPr>
     </w:pPrDefault>
   </w:docDefaults>
-  <w:latentStyles w:defLockedState="0" w:defUIPriority="99" w:defSemiHidden="0" w:defUnhideWhenUsed="0" w:defQFormat="0" w:count="376">
+  <w:latentStyles w:defLockedState="0" w:defUIPriority="99" w:defSemiHidden="0" w:defUnhideWhenUsed="0" w:defQFormat="0" w:count="371">
     <w:lsdException w:name="Normal" w:uiPriority="0" w:qFormat="1"/>
     <w:lsdException w:name="heading 1" w:uiPriority="9" w:qFormat="1"/>
     <w:lsdException w:name="heading 2" w:semiHidden="1" w:uiPriority="9" w:unhideWhenUsed="1" w:qFormat="1"/>
@@ -4813,11 +5824,6 @@
     <w:lsdException w:name="List Table 5 Dark Accent 6" w:uiPriority="50"/>
     <w:lsdException w:name="List Table 6 Colorful Accent 6" w:uiPriority="51"/>
     <w:lsdException w:name="List Table 7 Colorful Accent 6" w:uiPriority="52"/>
-    <w:lsdException w:name="Mention" w:semiHidden="1" w:unhideWhenUsed="1"/>
-    <w:lsdException w:name="Smart Hyperlink" w:semiHidden="1" w:unhideWhenUsed="1"/>
-    <w:lsdException w:name="Hashtag" w:semiHidden="1" w:unhideWhenUsed="1"/>
-    <w:lsdException w:name="Unresolved Mention" w:semiHidden="1" w:unhideWhenUsed="1"/>
-    <w:lsdException w:name="Smart Link" w:semiHidden="1" w:unhideWhenUsed="1"/>
   </w:latentStyles>
   <w:style w:type="paragraph" w:default="1" w:styleId="Normal">
     <w:name w:val="Normal"/>
@@ -4986,6 +5992,7 @@
     <w:basedOn w:val="TableNormal"/>
     <w:uiPriority w:val="59"/>
     <w:tblPr>
+      <w:tblInd w:w="0" w:type="dxa"/>
       <w:tblBorders>
         <w:top w:val="single" w:sz="4" w:space="0" w:color="000000"/>
         <w:left w:val="single" w:sz="4" w:space="0" w:color="000000"/>
@@ -4994,6 +6001,12 @@
         <w:insideH w:val="single" w:sz="4" w:space="0" w:color="000000"/>
         <w:insideV w:val="single" w:sz="4" w:space="0" w:color="000000"/>
       </w:tblBorders>
+      <w:tblCellMar>
+        <w:top w:w="0" w:type="dxa"/>
+        <w:left w:w="108" w:type="dxa"/>
+        <w:bottom w:w="0" w:type="dxa"/>
+        <w:right w:w="108" w:type="dxa"/>
+      </w:tblCellMar>
     </w:tblPr>
   </w:style>
   <w:style w:type="paragraph" w:styleId="BalloonText">

</xml_diff>